<commit_message>
Mainly changes in dff igor pro
Included bootstrap code to analyze the proprtion of REM active cells in igor pro
</commit_message>
<xml_diff>
--- a/CellReg-master/Docs/User Manual.docx
+++ b/CellReg-master/Docs/User Manual.docx
@@ -78,30 +78,226 @@
       <w:r>
         <w:rPr>
           <w:rFonts w:ascii="Arial" w:eastAsia="Times New Roman" w:hAnsi="Arial" w:cs="Arial"/>
+          <w:color w:val="000000"/>
+        </w:rPr>
+        <w:t xml:space="preserve">The following document provides </w:t>
+      </w:r>
+      <w:r>
+        <w:rPr>
+          <w:rFonts w:ascii="Arial" w:eastAsia="Times New Roman" w:hAnsi="Arial" w:cs="Arial"/>
+          <w:color w:val="000000"/>
+        </w:rPr>
+        <w:t>the instructions for cell registration across sessions</w:t>
+      </w:r>
+      <w:r>
+        <w:rPr>
+          <w:rFonts w:ascii="Arial" w:eastAsia="Times New Roman" w:hAnsi="Arial" w:cs="Arial"/>
+          <w:color w:val="000000"/>
+        </w:rPr>
+        <w:t>. The r</w:t>
+      </w:r>
+      <w:r>
+        <w:rPr>
+          <w:rFonts w:ascii="Arial" w:eastAsia="Times New Roman" w:hAnsi="Arial" w:cs="Arial"/>
+        </w:rPr>
+        <w:t xml:space="preserve">egistration </w:t>
+      </w:r>
+      <w:r>
+        <w:rPr>
+          <w:rFonts w:ascii="Arial" w:eastAsia="Times New Roman" w:hAnsi="Arial" w:cs="Arial"/>
+          <w:color w:val="000000"/>
+        </w:rPr>
+        <w:t>procedure is</w:t>
+      </w:r>
+      <w:r>
+        <w:rPr>
+          <w:rFonts w:ascii="Arial" w:eastAsia="Times New Roman" w:hAnsi="Arial" w:cs="Arial"/>
+          <w:color w:val="000000"/>
+        </w:rPr>
+        <w:t xml:space="preserve"> demonstrated for a sample data set consisting of </w:t>
+      </w:r>
+      <w:r>
+        <w:rPr>
+          <w:rFonts w:ascii="Arial" w:eastAsia="Times New Roman" w:hAnsi="Arial" w:cs="Arial"/>
+          <w:color w:val="000000"/>
+        </w:rPr>
+        <w:t>5</w:t>
+      </w:r>
+      <w:r>
+        <w:rPr>
+          <w:rFonts w:ascii="Arial" w:eastAsia="Times New Roman" w:hAnsi="Arial" w:cs="Arial"/>
+          <w:color w:val="000000"/>
+        </w:rPr>
+        <w:t xml:space="preserve"> imaging sessions </w:t>
+      </w:r>
+      <w:r>
+        <w:rPr>
+          <w:rFonts w:ascii="Arial" w:eastAsia="Times New Roman" w:hAnsi="Arial" w:cs="Arial"/>
+          <w:color w:val="000000"/>
+        </w:rPr>
+        <w:t xml:space="preserve">from </w:t>
+      </w:r>
+      <w:r>
+        <w:rPr>
+          <w:rFonts w:ascii="Arial" w:eastAsia="Times New Roman" w:hAnsi="Arial" w:cs="Arial"/>
+          <w:color w:val="000000"/>
+        </w:rPr>
+        <w:t>5</w:t>
+      </w:r>
+      <w:r>
+        <w:rPr>
+          <w:rFonts w:ascii="Arial" w:eastAsia="Times New Roman" w:hAnsi="Arial" w:cs="Arial"/>
+          <w:color w:val="000000"/>
+        </w:rPr>
+        <w:t xml:space="preserve"> different recording days</w:t>
+      </w:r>
+      <w:r>
+        <w:rPr>
+          <w:rFonts w:ascii="Arial" w:eastAsia="Times New Roman" w:hAnsi="Arial" w:cs="Arial"/>
+          <w:color w:val="000000"/>
+        </w:rPr>
+        <w:t>.</w:t>
+      </w:r>
+      <w:r>
+        <w:rPr>
+          <w:rFonts w:ascii="Arial" w:eastAsia="Times New Roman" w:hAnsi="Arial" w:cs="Arial"/>
+        </w:rPr>
+        <w:t xml:space="preserve"> </w:t>
+      </w:r>
+      <w:r>
+        <w:rPr>
+          <w:rFonts w:ascii="Arial" w:eastAsia="Times New Roman" w:hAnsi="Arial" w:cs="Arial"/>
+        </w:rPr>
+        <w:t>The</w:t>
+      </w:r>
+      <w:r>
+        <w:rPr>
+          <w:rFonts w:ascii="Arial" w:eastAsia="Times New Roman" w:hAnsi="Arial" w:cs="Arial"/>
+        </w:rPr>
+        <w:t xml:space="preserve"> </w:t>
+      </w:r>
+      <w:r>
+        <w:rPr>
+          <w:rFonts w:ascii="Arial" w:eastAsia="Times New Roman" w:hAnsi="Arial" w:cs="Arial"/>
+        </w:rPr>
+        <w:t>procedure</w:t>
+      </w:r>
+      <w:r>
+        <w:rPr>
+          <w:rFonts w:ascii="Arial" w:eastAsia="Times New Roman" w:hAnsi="Arial" w:cs="Arial"/>
+        </w:rPr>
+        <w:t xml:space="preserve"> </w:t>
+      </w:r>
+      <w:r>
+        <w:rPr>
+          <w:rFonts w:ascii="Arial" w:eastAsia="Times New Roman" w:hAnsi="Arial" w:cs="Arial"/>
+        </w:rPr>
+        <w:t xml:space="preserve">is handled </w:t>
+      </w:r>
+      <w:r>
+        <w:rPr>
+          <w:rFonts w:ascii="Arial" w:eastAsia="Times New Roman" w:hAnsi="Arial" w:cs="Arial"/>
+        </w:rPr>
+        <w:t xml:space="preserve">through the following </w:t>
+      </w:r>
+      <w:r>
+        <w:rPr>
+          <w:rFonts w:ascii="Arial" w:eastAsia="Times New Roman" w:hAnsi="Arial" w:cs="Arial"/>
+        </w:rPr>
+        <w:t>graphical user interface (GUI) in MATLAB</w:t>
+      </w:r>
+      <w:r>
+        <w:rPr>
+          <w:rFonts w:ascii="Arial" w:eastAsia="Times New Roman" w:hAnsi="Arial" w:cs="Arial"/>
+        </w:rPr>
+        <w:t>.</w:t>
+      </w:r>
+      <w:r>
+        <w:rPr>
+          <w:rFonts w:ascii="Arial" w:eastAsia="Times New Roman" w:hAnsi="Arial" w:cs="Arial"/>
+        </w:rPr>
+        <w:t xml:space="preserve"> </w:t>
+      </w:r>
+      <w:r>
+        <w:rPr>
+          <w:rFonts w:ascii="Arial" w:eastAsia="Times New Roman" w:hAnsi="Arial" w:cs="Arial"/>
+          <w:color w:val="000000"/>
+        </w:rPr>
+        <w:t>To initialize the GUI open the file</w:t>
+      </w:r>
+      <w:r>
+        <w:rPr>
+          <w:rFonts w:ascii="Arial" w:eastAsia="Times New Roman" w:hAnsi="Arial" w:cs="Arial"/>
+          <w:color w:val="000000"/>
+        </w:rPr>
+        <w:t xml:space="preserve"> </w:t>
+      </w:r>
+      <w:proofErr w:type="spellStart"/>
+      <w:r>
+        <w:rPr>
+          <w:rFonts w:ascii="Arial" w:eastAsia="Times New Roman" w:hAnsi="Arial" w:cs="Arial"/>
+          <w:b/>
+          <w:bCs/>
+          <w:color w:val="000000"/>
+        </w:rPr>
+        <w:t>CellReg.m</w:t>
+      </w:r>
+      <w:proofErr w:type="spellEnd"/>
+      <w:r>
+        <w:rPr>
+          <w:rFonts w:ascii="Arial" w:eastAsia="Times New Roman" w:hAnsi="Arial" w:cs="Arial"/>
+          <w:color w:val="000000"/>
+        </w:rPr>
+        <w:t xml:space="preserve">. </w:t>
+      </w:r>
+      <w:r>
+        <w:rPr>
+          <w:rFonts w:ascii="Arial" w:eastAsia="Times New Roman" w:hAnsi="Arial" w:cs="Arial"/>
+          <w:color w:val="000000"/>
+        </w:rPr>
+        <w:t>At this point the following GUI should open:</w:t>
+      </w:r>
+    </w:p>
+    <w:p>
+      <w:pPr>
+        <w:autoSpaceDE w:val="0"/>
+        <w:autoSpaceDN w:val="0"/>
+        <w:adjustRightInd w:val="0"/>
+        <w:spacing w:after="0" w:line="360" w:lineRule="auto"/>
+        <w:rPr>
+          <w:rFonts w:ascii="Arial" w:eastAsia="Times New Roman" w:hAnsi="Arial" w:cs="Arial"/>
+          <w:i/>
+          <w:iCs/>
+          <w:color w:val="000000"/>
+        </w:rPr>
+      </w:pPr>
+      <w:r>
+        <w:rPr>
+          <w:rFonts w:ascii="Arial" w:eastAsia="Times New Roman" w:hAnsi="Arial" w:cs="Arial"/>
           <w:noProof/>
           <w:color w:val="000000"/>
         </w:rPr>
         <w:drawing>
-          <wp:anchor distT="0" distB="0" distL="114300" distR="114300" simplePos="0" relativeHeight="251764736" behindDoc="1" locked="0" layoutInCell="1" allowOverlap="1" wp14:anchorId="6C0EF06B" wp14:editId="142A3C26">
+          <wp:anchor distT="0" distB="0" distL="114300" distR="114300" simplePos="0" relativeHeight="251770880" behindDoc="1" locked="0" layoutInCell="1" allowOverlap="1" wp14:anchorId="0B1966E4" wp14:editId="688D0135">
             <wp:simplePos x="0" y="0"/>
             <wp:positionH relativeFrom="column">
-              <wp:posOffset>44450</wp:posOffset>
+              <wp:posOffset>12700</wp:posOffset>
             </wp:positionH>
             <wp:positionV relativeFrom="paragraph">
-              <wp:posOffset>1205865</wp:posOffset>
+              <wp:posOffset>20320</wp:posOffset>
             </wp:positionV>
-            <wp:extent cx="5429250" cy="2871470"/>
-            <wp:effectExtent l="0" t="0" r="0" b="5080"/>
+            <wp:extent cx="5467350" cy="2946400"/>
+            <wp:effectExtent l="0" t="0" r="0" b="6350"/>
             <wp:wrapThrough wrapText="bothSides">
               <wp:wrapPolygon edited="0">
                 <wp:start x="0" y="0"/>
-                <wp:lineTo x="0" y="21495"/>
-                <wp:lineTo x="21524" y="21495"/>
-                <wp:lineTo x="21524" y="0"/>
+                <wp:lineTo x="0" y="21507"/>
+                <wp:lineTo x="21525" y="21507"/>
+                <wp:lineTo x="21525" y="0"/>
                 <wp:lineTo x="0" y="0"/>
               </wp:wrapPolygon>
             </wp:wrapThrough>
-            <wp:docPr id="3" name="Picture 3"/>
+            <wp:docPr id="1" name="Picture 1"/>
             <wp:cNvGraphicFramePr>
               <a:graphicFrameLocks xmlns:a="http://schemas.openxmlformats.org/drawingml/2006/main" noChangeAspect="1"/>
             </wp:cNvGraphicFramePr>
@@ -130,7 +326,7 @@
                   <pic:spPr bwMode="auto">
                     <a:xfrm>
                       <a:off x="0" y="0"/>
-                      <a:ext cx="5429250" cy="2871470"/>
+                      <a:ext cx="5467350" cy="2946400"/>
                     </a:xfrm>
                     <a:prstGeom prst="rect">
                       <a:avLst/>
@@ -157,202 +353,6 @@
           <w:rFonts w:ascii="Arial" w:eastAsia="Times New Roman" w:hAnsi="Arial" w:cs="Arial"/>
           <w:color w:val="000000"/>
         </w:rPr>
-        <w:t xml:space="preserve">The following document provides </w:t>
-      </w:r>
-      <w:r>
-        <w:rPr>
-          <w:rFonts w:ascii="Arial" w:eastAsia="Times New Roman" w:hAnsi="Arial" w:cs="Arial"/>
-          <w:color w:val="000000"/>
-        </w:rPr>
-        <w:t>the instructions for cell registration across sessions</w:t>
-      </w:r>
-      <w:r>
-        <w:rPr>
-          <w:rFonts w:ascii="Arial" w:eastAsia="Times New Roman" w:hAnsi="Arial" w:cs="Arial"/>
-          <w:color w:val="000000"/>
-        </w:rPr>
-        <w:t>. The r</w:t>
-      </w:r>
-      <w:r>
-        <w:rPr>
-          <w:rFonts w:ascii="Arial" w:eastAsia="Times New Roman" w:hAnsi="Arial" w:cs="Arial"/>
-        </w:rPr>
-        <w:t xml:space="preserve">egistration </w:t>
-      </w:r>
-      <w:r>
-        <w:rPr>
-          <w:rFonts w:ascii="Arial" w:eastAsia="Times New Roman" w:hAnsi="Arial" w:cs="Arial"/>
-          <w:color w:val="000000"/>
-        </w:rPr>
-        <w:t>procedure is</w:t>
-      </w:r>
-      <w:r>
-        <w:rPr>
-          <w:rFonts w:ascii="Arial" w:eastAsia="Times New Roman" w:hAnsi="Arial" w:cs="Arial"/>
-          <w:color w:val="000000"/>
-        </w:rPr>
-        <w:t xml:space="preserve"> demonstrated for a sample data set consisting of </w:t>
-      </w:r>
-      <w:r>
-        <w:rPr>
-          <w:rFonts w:ascii="Arial" w:eastAsia="Times New Roman" w:hAnsi="Arial" w:cs="Arial"/>
-          <w:color w:val="000000"/>
-        </w:rPr>
-        <w:t>5</w:t>
-      </w:r>
-      <w:r>
-        <w:rPr>
-          <w:rFonts w:ascii="Arial" w:eastAsia="Times New Roman" w:hAnsi="Arial" w:cs="Arial"/>
-          <w:color w:val="000000"/>
-        </w:rPr>
-        <w:t xml:space="preserve"> imaging sessions </w:t>
-      </w:r>
-      <w:r>
-        <w:rPr>
-          <w:rFonts w:ascii="Arial" w:eastAsia="Times New Roman" w:hAnsi="Arial" w:cs="Arial"/>
-          <w:color w:val="000000"/>
-        </w:rPr>
-        <w:t xml:space="preserve">from </w:t>
-      </w:r>
-      <w:r>
-        <w:rPr>
-          <w:rFonts w:ascii="Arial" w:eastAsia="Times New Roman" w:hAnsi="Arial" w:cs="Arial"/>
-          <w:color w:val="000000"/>
-        </w:rPr>
-        <w:t>5</w:t>
-      </w:r>
-      <w:r>
-        <w:rPr>
-          <w:rFonts w:ascii="Arial" w:eastAsia="Times New Roman" w:hAnsi="Arial" w:cs="Arial"/>
-          <w:color w:val="000000"/>
-        </w:rPr>
-        <w:t xml:space="preserve"> different recording days</w:t>
-      </w:r>
-      <w:r>
-        <w:rPr>
-          <w:rFonts w:ascii="Arial" w:eastAsia="Times New Roman" w:hAnsi="Arial" w:cs="Arial"/>
-          <w:color w:val="000000"/>
-        </w:rPr>
-        <w:t>.</w:t>
-      </w:r>
-      <w:r>
-        <w:rPr>
-          <w:rFonts w:ascii="Arial" w:eastAsia="Times New Roman" w:hAnsi="Arial" w:cs="Arial"/>
-        </w:rPr>
-        <w:t xml:space="preserve"> </w:t>
-      </w:r>
-      <w:r>
-        <w:rPr>
-          <w:rFonts w:ascii="Arial" w:eastAsia="Times New Roman" w:hAnsi="Arial" w:cs="Arial"/>
-        </w:rPr>
-        <w:t>The</w:t>
-      </w:r>
-      <w:r>
-        <w:rPr>
-          <w:rFonts w:ascii="Arial" w:eastAsia="Times New Roman" w:hAnsi="Arial" w:cs="Arial"/>
-        </w:rPr>
-        <w:t xml:space="preserve"> </w:t>
-      </w:r>
-      <w:r>
-        <w:rPr>
-          <w:rFonts w:ascii="Arial" w:eastAsia="Times New Roman" w:hAnsi="Arial" w:cs="Arial"/>
-        </w:rPr>
-        <w:t>procedure</w:t>
-      </w:r>
-      <w:r>
-        <w:rPr>
-          <w:rFonts w:ascii="Arial" w:eastAsia="Times New Roman" w:hAnsi="Arial" w:cs="Arial"/>
-        </w:rPr>
-        <w:t xml:space="preserve"> </w:t>
-      </w:r>
-      <w:r>
-        <w:rPr>
-          <w:rFonts w:ascii="Arial" w:eastAsia="Times New Roman" w:hAnsi="Arial" w:cs="Arial"/>
-        </w:rPr>
-        <w:t xml:space="preserve">is handled </w:t>
-      </w:r>
-      <w:r>
-        <w:rPr>
-          <w:rFonts w:ascii="Arial" w:eastAsia="Times New Roman" w:hAnsi="Arial" w:cs="Arial"/>
-        </w:rPr>
-        <w:t xml:space="preserve">through the following </w:t>
-      </w:r>
-      <w:r>
-        <w:rPr>
-          <w:rFonts w:ascii="Arial" w:eastAsia="Times New Roman" w:hAnsi="Arial" w:cs="Arial"/>
-        </w:rPr>
-        <w:t>graphical user interface (GUI) in MATLAB</w:t>
-      </w:r>
-      <w:r>
-        <w:rPr>
-          <w:rFonts w:ascii="Arial" w:eastAsia="Times New Roman" w:hAnsi="Arial" w:cs="Arial"/>
-        </w:rPr>
-        <w:t>.</w:t>
-      </w:r>
-      <w:r>
-        <w:rPr>
-          <w:rFonts w:ascii="Arial" w:eastAsia="Times New Roman" w:hAnsi="Arial" w:cs="Arial"/>
-        </w:rPr>
-        <w:t xml:space="preserve"> </w:t>
-      </w:r>
-      <w:r>
-        <w:rPr>
-          <w:rFonts w:ascii="Arial" w:eastAsia="Times New Roman" w:hAnsi="Arial" w:cs="Arial"/>
-          <w:color w:val="000000"/>
-        </w:rPr>
-        <w:t>To initialize the GUI open the file</w:t>
-      </w:r>
-      <w:r>
-        <w:rPr>
-          <w:rFonts w:ascii="Arial" w:eastAsia="Times New Roman" w:hAnsi="Arial" w:cs="Arial"/>
-          <w:color w:val="000000"/>
-        </w:rPr>
-        <w:t xml:space="preserve"> </w:t>
-      </w:r>
-      <w:proofErr w:type="spellStart"/>
-      <w:r>
-        <w:rPr>
-          <w:rFonts w:ascii="Arial" w:eastAsia="Times New Roman" w:hAnsi="Arial" w:cs="Arial"/>
-          <w:b/>
-          <w:bCs/>
-          <w:color w:val="000000"/>
-        </w:rPr>
-        <w:t>CellReg.m</w:t>
-      </w:r>
-      <w:proofErr w:type="spellEnd"/>
-      <w:r>
-        <w:rPr>
-          <w:rFonts w:ascii="Arial" w:eastAsia="Times New Roman" w:hAnsi="Arial" w:cs="Arial"/>
-          <w:color w:val="000000"/>
-        </w:rPr>
-        <w:t xml:space="preserve">. </w:t>
-      </w:r>
-      <w:r>
-        <w:rPr>
-          <w:rFonts w:ascii="Arial" w:eastAsia="Times New Roman" w:hAnsi="Arial" w:cs="Arial"/>
-          <w:color w:val="000000"/>
-        </w:rPr>
-        <w:t>At this point the following GUI should open:</w:t>
-      </w:r>
-    </w:p>
-    <w:p>
-      <w:pPr>
-        <w:autoSpaceDE w:val="0"/>
-        <w:autoSpaceDN w:val="0"/>
-        <w:adjustRightInd w:val="0"/>
-        <w:spacing w:after="0" w:line="360" w:lineRule="auto"/>
-        <w:rPr>
-          <w:rFonts w:ascii="Arial" w:eastAsia="Times New Roman" w:hAnsi="Arial" w:cs="Arial"/>
-          <w:i/>
-          <w:iCs/>
-          <w:color w:val="000000"/>
-        </w:rPr>
-      </w:pPr>
-      <w:r>
-        <w:rPr>
-          <w:rFonts w:ascii="Arial" w:eastAsia="Times New Roman" w:hAnsi="Arial" w:cs="Arial"/>
-          <w:color w:val="000000"/>
-        </w:rPr>
         <w:t>The</w:t>
       </w:r>
       <w:r>
@@ -687,14 +687,7 @@
           <w:rFonts w:ascii="Arial" w:eastAsia="Times New Roman" w:hAnsi="Arial" w:cs="Arial"/>
           <w:color w:val="000000"/>
         </w:rPr>
-        <w:t>ccording to the required format</w:t>
-      </w:r>
-      <w:r>
-        <w:rPr>
-          <w:rFonts w:ascii="Arial" w:eastAsia="Times New Roman" w:hAnsi="Arial" w:cs="Arial"/>
-          <w:color w:val="000000"/>
-        </w:rPr>
-        <w:t xml:space="preserve">. </w:t>
+        <w:t xml:space="preserve">ccording to the required format. </w:t>
       </w:r>
       <w:r>
         <w:rPr>
@@ -873,35 +866,7 @@
           <w:rFonts w:ascii="Arial" w:eastAsia="Times New Roman" w:hAnsi="Arial" w:cs="Arial"/>
           <w:color w:val="000000"/>
         </w:rPr>
-        <w:t xml:space="preserve"> The names of the files should allow their automatic ordering (e.g., ‘spatial_footprints_01’, </w:t>
-      </w:r>
-      <w:r>
-        <w:rPr>
-          <w:rFonts w:ascii="Arial" w:eastAsia="Times New Roman" w:hAnsi="Arial" w:cs="Arial"/>
-          <w:color w:val="000000"/>
-        </w:rPr>
-        <w:t>‘spatial_footprints_0</w:t>
-      </w:r>
-      <w:r>
-        <w:rPr>
-          <w:rFonts w:ascii="Arial" w:eastAsia="Times New Roman" w:hAnsi="Arial" w:cs="Arial"/>
-          <w:color w:val="000000"/>
-        </w:rPr>
-        <w:t>2</w:t>
-      </w:r>
-      <w:r>
-        <w:rPr>
-          <w:rFonts w:ascii="Arial" w:eastAsia="Times New Roman" w:hAnsi="Arial" w:cs="Arial"/>
-          <w:color w:val="000000"/>
-        </w:rPr>
-        <w:t>’</w:t>
-      </w:r>
-      <w:r>
-        <w:rPr>
-          <w:rFonts w:ascii="Arial" w:eastAsia="Times New Roman" w:hAnsi="Arial" w:cs="Arial"/>
-          <w:color w:val="000000"/>
-        </w:rPr>
-        <w:t>,…,</w:t>
+        <w:t xml:space="preserve"> The names of the files should allow their automatic ordering (e.g., ‘spatial_footprints_01’, ‘spatial_footprints_02’,…,</w:t>
       </w:r>
       <w:r>
         <w:rPr>
@@ -915,28 +880,7 @@
           <w:rFonts w:ascii="Arial" w:eastAsia="Times New Roman" w:hAnsi="Arial" w:cs="Arial"/>
           <w:color w:val="000000"/>
         </w:rPr>
-        <w:t>‘</w:t>
-      </w:r>
-      <w:r>
-        <w:rPr>
-          <w:rFonts w:ascii="Arial" w:eastAsia="Times New Roman" w:hAnsi="Arial" w:cs="Arial"/>
-          <w:color w:val="000000"/>
-        </w:rPr>
-        <w:t>spatial_footprints_xx</w:t>
-      </w:r>
-      <w:r>
-        <w:rPr>
-          <w:rFonts w:ascii="Arial" w:eastAsia="Times New Roman" w:hAnsi="Arial" w:cs="Arial"/>
-          <w:color w:val="000000"/>
-        </w:rPr>
-        <w:t>’</w:t>
-      </w:r>
-      <w:r>
-        <w:rPr>
-          <w:rFonts w:ascii="Arial" w:eastAsia="Times New Roman" w:hAnsi="Arial" w:cs="Arial"/>
-          <w:color w:val="000000"/>
-        </w:rPr>
-        <w:t>)</w:t>
+        <w:t>‘spatial_footprints_xx’)</w:t>
       </w:r>
     </w:p>
     <w:p>
@@ -1410,26 +1354,26 @@
         </w:rPr>
         <w:lastRenderedPageBreak/>
         <w:drawing>
-          <wp:anchor distT="0" distB="0" distL="114300" distR="114300" simplePos="0" relativeHeight="251766784" behindDoc="1" locked="0" layoutInCell="1" allowOverlap="1" wp14:anchorId="3CBFA3BB" wp14:editId="1EF90D56">
+          <wp:anchor distT="0" distB="0" distL="114300" distR="114300" simplePos="0" relativeHeight="251771904" behindDoc="1" locked="0" layoutInCell="1" allowOverlap="1" wp14:anchorId="09159EFC" wp14:editId="1D80DE39">
             <wp:simplePos x="0" y="0"/>
             <wp:positionH relativeFrom="column">
-              <wp:posOffset>3784600</wp:posOffset>
+              <wp:posOffset>3797300</wp:posOffset>
             </wp:positionH>
             <wp:positionV relativeFrom="paragraph">
-              <wp:posOffset>234950</wp:posOffset>
+              <wp:posOffset>266065</wp:posOffset>
             </wp:positionV>
-            <wp:extent cx="1701800" cy="1753870"/>
-            <wp:effectExtent l="0" t="0" r="0" b="0"/>
+            <wp:extent cx="1673225" cy="1845310"/>
+            <wp:effectExtent l="0" t="0" r="3175" b="2540"/>
             <wp:wrapThrough wrapText="bothSides">
               <wp:wrapPolygon edited="0">
                 <wp:start x="0" y="0"/>
-                <wp:lineTo x="0" y="21350"/>
-                <wp:lineTo x="21278" y="21350"/>
-                <wp:lineTo x="21278" y="0"/>
+                <wp:lineTo x="0" y="21407"/>
+                <wp:lineTo x="21395" y="21407"/>
+                <wp:lineTo x="21395" y="0"/>
                 <wp:lineTo x="0" y="0"/>
               </wp:wrapPolygon>
             </wp:wrapThrough>
-            <wp:docPr id="11" name="Picture 11"/>
+            <wp:docPr id="2" name="Picture 2"/>
             <wp:cNvGraphicFramePr>
               <a:graphicFrameLocks xmlns:a="http://schemas.openxmlformats.org/drawingml/2006/main" noChangeAspect="1"/>
             </wp:cNvGraphicFramePr>
@@ -1437,7 +1381,7 @@
               <a:graphicData uri="http://schemas.openxmlformats.org/drawingml/2006/picture">
                 <pic:pic xmlns:pic="http://schemas.openxmlformats.org/drawingml/2006/picture">
                   <pic:nvPicPr>
-                    <pic:cNvPr id="0" name="Picture 3"/>
+                    <pic:cNvPr id="0" name="Picture 2"/>
                     <pic:cNvPicPr>
                       <a:picLocks noChangeAspect="1" noChangeArrowheads="1"/>
                     </pic:cNvPicPr>
@@ -1458,7 +1402,7 @@
                   <pic:spPr bwMode="auto">
                     <a:xfrm>
                       <a:off x="0" y="0"/>
-                      <a:ext cx="1701800" cy="1753870"/>
+                      <a:ext cx="1673225" cy="1845310"/>
                     </a:xfrm>
                     <a:prstGeom prst="rect">
                       <a:avLst/>
@@ -1488,7 +1432,7 @@
           <w:color w:val="000000"/>
           <w:u w:val="single"/>
         </w:rPr>
-        <w:t xml:space="preserve">Step 2 – Rigid-body </w:t>
+        <w:t xml:space="preserve">Step 2 – </w:t>
       </w:r>
       <w:r>
         <w:rPr>
@@ -1498,7 +1442,7 @@
           <w:color w:val="000000"/>
           <w:u w:val="single"/>
         </w:rPr>
-        <w:t>transformation</w:t>
+        <w:t>FOV alignment</w:t>
       </w:r>
       <w:r>
         <w:rPr>
@@ -1700,79 +1644,63 @@
         <w:rPr>
           <w:rFonts w:ascii="Arial" w:eastAsia="Times New Roman" w:hAnsi="Arial" w:cs="Arial"/>
           <w:color w:val="000000"/>
-          <w:sz w:val="24"/>
-          <w:szCs w:val="24"/>
-        </w:rPr>
-      </w:pPr>
-      <w:r>
-        <w:rPr>
-          <w:rFonts w:ascii="Arial" w:eastAsia="Times New Roman" w:hAnsi="Arial" w:cs="Arial"/>
-          <w:color w:val="000000"/>
-        </w:rPr>
-        <w:t xml:space="preserve">This </w:t>
-      </w:r>
-      <w:r>
-        <w:rPr>
-          <w:rFonts w:ascii="Arial" w:eastAsia="Times New Roman" w:hAnsi="Arial" w:cs="Arial"/>
-          <w:color w:val="000000"/>
-        </w:rPr>
-        <w:t xml:space="preserve">is the longest </w:t>
-      </w:r>
-      <w:r>
-        <w:rPr>
-          <w:rFonts w:ascii="Arial" w:eastAsia="Times New Roman" w:hAnsi="Arial" w:cs="Arial"/>
-          <w:color w:val="000000"/>
-        </w:rPr>
-        <w:t xml:space="preserve">step </w:t>
-      </w:r>
-      <w:r>
-        <w:rPr>
-          <w:rFonts w:ascii="Arial" w:eastAsia="Times New Roman" w:hAnsi="Arial" w:cs="Arial"/>
-          <w:color w:val="000000"/>
-        </w:rPr>
-        <w:t xml:space="preserve">and </w:t>
-      </w:r>
-      <w:r>
-        <w:rPr>
-          <w:rFonts w:ascii="Arial" w:eastAsia="Times New Roman" w:hAnsi="Arial" w:cs="Arial"/>
-          <w:color w:val="000000"/>
-        </w:rPr>
-        <w:t xml:space="preserve">should take </w:t>
-      </w:r>
-      <w:r>
-        <w:rPr>
-          <w:rFonts w:ascii="Arial" w:eastAsia="Times New Roman" w:hAnsi="Arial" w:cs="Arial"/>
-          <w:color w:val="000000"/>
-        </w:rPr>
-        <w:t xml:space="preserve">about </w:t>
-      </w:r>
-      <w:r>
-        <w:rPr>
-          <w:rFonts w:ascii="Arial" w:eastAsia="Times New Roman" w:hAnsi="Arial" w:cs="Arial"/>
-          <w:color w:val="000000"/>
-        </w:rPr>
-        <w:t xml:space="preserve">1 </w:t>
-      </w:r>
-      <w:r>
-        <w:rPr>
-          <w:rFonts w:ascii="Arial" w:eastAsia="Times New Roman" w:hAnsi="Arial" w:cs="Arial"/>
-          <w:color w:val="000000"/>
-        </w:rPr>
-        <w:t>minute</w:t>
-      </w:r>
-      <w:r>
-        <w:rPr>
-          <w:rFonts w:ascii="Arial" w:eastAsia="Times New Roman" w:hAnsi="Arial" w:cs="Arial"/>
-          <w:color w:val="000000"/>
-        </w:rPr>
-        <w:t xml:space="preserve"> per session</w:t>
-      </w:r>
-      <w:r>
-        <w:rPr>
-          <w:rFonts w:ascii="Arial" w:eastAsia="Times New Roman" w:hAnsi="Arial" w:cs="Arial"/>
-          <w:color w:val="000000"/>
-        </w:rPr>
-        <w:t xml:space="preserve">. </w:t>
+        </w:rPr>
+      </w:pPr>
+      <w:r>
+        <w:rPr>
+          <w:rFonts w:ascii="Arial" w:eastAsia="Times New Roman" w:hAnsi="Arial" w:cs="Arial"/>
+          <w:color w:val="000000"/>
+        </w:rPr>
+        <w:t xml:space="preserve">There is also an option for </w:t>
+      </w:r>
+      <w:r>
+        <w:rPr>
+          <w:rFonts w:ascii="Arial" w:eastAsia="Times New Roman" w:hAnsi="Arial" w:cs="Arial"/>
+          <w:color w:val="000000"/>
+        </w:rPr>
+        <w:t>non-rigid transformation</w:t>
+      </w:r>
+      <w:r>
+        <w:rPr>
+          <w:rFonts w:ascii="Arial" w:eastAsia="Times New Roman" w:hAnsi="Arial" w:cs="Arial"/>
+          <w:color w:val="000000"/>
+        </w:rPr>
+        <w:t xml:space="preserve"> in cases that</w:t>
+      </w:r>
+      <w:r>
+        <w:rPr>
+          <w:rFonts w:ascii="Arial" w:eastAsia="Times New Roman" w:hAnsi="Arial" w:cs="Arial"/>
+          <w:color w:val="000000"/>
+        </w:rPr>
+        <w:t xml:space="preserve"> </w:t>
+      </w:r>
+      <w:r>
+        <w:rPr>
+          <w:rFonts w:ascii="Arial" w:eastAsia="Times New Roman" w:hAnsi="Arial" w:cs="Arial"/>
+          <w:color w:val="000000"/>
+        </w:rPr>
+        <w:t>other</w:t>
+      </w:r>
+      <w:r>
+        <w:rPr>
+          <w:rFonts w:ascii="Arial" w:eastAsia="Times New Roman" w:hAnsi="Arial" w:cs="Arial"/>
+          <w:color w:val="000000"/>
+        </w:rPr>
+        <w:t xml:space="preserve"> types of FOV distortions are observed (e.g., warping, scaling, </w:t>
+      </w:r>
+      <w:r>
+        <w:rPr>
+          <w:rFonts w:ascii="Arial" w:eastAsia="Times New Roman" w:hAnsi="Arial" w:cs="Arial"/>
+          <w:color w:val="000000"/>
+        </w:rPr>
+        <w:t>and shear</w:t>
+      </w:r>
+      <w:r>
+        <w:rPr>
+          <w:rFonts w:ascii="Arial" w:eastAsia="Times New Roman" w:hAnsi="Arial" w:cs="Arial"/>
+          <w:color w:val="000000"/>
+        </w:rPr>
+        <w:t>).</w:t>
       </w:r>
     </w:p>
     <w:p>
@@ -1809,10 +1737,10 @@
           <wp:anchor distT="0" distB="0" distL="114300" distR="114300" simplePos="0" relativeHeight="251767808" behindDoc="1" locked="0" layoutInCell="1" allowOverlap="1" wp14:anchorId="2A70B6C1" wp14:editId="411FD1AC">
             <wp:simplePos x="0" y="0"/>
             <wp:positionH relativeFrom="column">
-              <wp:posOffset>3796030</wp:posOffset>
+              <wp:posOffset>3808730</wp:posOffset>
             </wp:positionH>
             <wp:positionV relativeFrom="paragraph">
-              <wp:posOffset>215265</wp:posOffset>
+              <wp:posOffset>177165</wp:posOffset>
             </wp:positionV>
             <wp:extent cx="1664335" cy="857250"/>
             <wp:effectExtent l="0" t="0" r="0" b="0"/>
@@ -2057,18 +1985,6 @@
           <w:u w:val="single"/>
         </w:rPr>
       </w:pPr>
-    </w:p>
-    <w:p>
-      <w:pPr>
-        <w:spacing w:after="0" w:line="360" w:lineRule="auto"/>
-        <w:rPr>
-          <w:rFonts w:ascii="Arial" w:eastAsia="Times New Roman" w:hAnsi="Arial" w:cs="Arial"/>
-          <w:b/>
-          <w:bCs/>
-          <w:color w:val="000000"/>
-          <w:u w:val="single"/>
-        </w:rPr>
-      </w:pPr>
       <w:r>
         <w:rPr>
           <w:rFonts w:ascii="Arial" w:eastAsia="Times New Roman" w:hAnsi="Arial" w:cs="Arial"/>
@@ -2079,19 +1995,19 @@
           <wp:anchor distT="0" distB="0" distL="114300" distR="114300" simplePos="0" relativeHeight="251768832" behindDoc="1" locked="0" layoutInCell="1" allowOverlap="1" wp14:anchorId="7CBB78DD" wp14:editId="3F18BE21">
             <wp:simplePos x="0" y="0"/>
             <wp:positionH relativeFrom="column">
-              <wp:posOffset>3842385</wp:posOffset>
+              <wp:posOffset>3905250</wp:posOffset>
             </wp:positionH>
             <wp:positionV relativeFrom="paragraph">
-              <wp:posOffset>211455</wp:posOffset>
+              <wp:posOffset>79375</wp:posOffset>
             </wp:positionV>
-            <wp:extent cx="1632585" cy="1739900"/>
-            <wp:effectExtent l="0" t="0" r="5715" b="0"/>
+            <wp:extent cx="1568450" cy="1671320"/>
+            <wp:effectExtent l="0" t="0" r="0" b="5080"/>
             <wp:wrapThrough wrapText="bothSides">
               <wp:wrapPolygon edited="0">
                 <wp:start x="0" y="0"/>
-                <wp:lineTo x="0" y="21285"/>
-                <wp:lineTo x="21424" y="21285"/>
-                <wp:lineTo x="21424" y="0"/>
+                <wp:lineTo x="0" y="21419"/>
+                <wp:lineTo x="21250" y="21419"/>
+                <wp:lineTo x="21250" y="0"/>
                 <wp:lineTo x="0" y="0"/>
               </wp:wrapPolygon>
             </wp:wrapThrough>
@@ -2124,7 +2040,7 @@
                   <pic:spPr bwMode="auto">
                     <a:xfrm>
                       <a:off x="0" y="0"/>
-                      <a:ext cx="1632585" cy="1739900"/>
+                      <a:ext cx="1568450" cy="1671320"/>
                     </a:xfrm>
                     <a:prstGeom prst="rect">
                       <a:avLst/>
@@ -2392,22 +2308,6 @@
           <w:b/>
           <w:bCs/>
           <w:color w:val="000000"/>
-          <w:sz w:val="24"/>
-          <w:szCs w:val="24"/>
-          <w:u w:val="single"/>
-        </w:rPr>
-      </w:pPr>
-    </w:p>
-    <w:p>
-      <w:pPr>
-        <w:spacing w:after="0" w:line="360" w:lineRule="auto"/>
-        <w:rPr>
-          <w:rFonts w:ascii="Arial" w:eastAsia="Times New Roman" w:hAnsi="Arial" w:cs="Arial"/>
-          <w:b/>
-          <w:bCs/>
-          <w:color w:val="000000"/>
-          <w:sz w:val="24"/>
-          <w:szCs w:val="24"/>
           <w:u w:val="single"/>
         </w:rPr>
       </w:pPr>
@@ -2434,19 +2334,19 @@
           <wp:anchor distT="0" distB="0" distL="114300" distR="114300" simplePos="0" relativeHeight="251769856" behindDoc="1" locked="0" layoutInCell="1" allowOverlap="1" wp14:anchorId="797C9C5D" wp14:editId="3C87964B">
             <wp:simplePos x="0" y="0"/>
             <wp:positionH relativeFrom="column">
-              <wp:posOffset>3942715</wp:posOffset>
+              <wp:posOffset>4007485</wp:posOffset>
             </wp:positionH>
             <wp:positionV relativeFrom="paragraph">
-              <wp:posOffset>72390</wp:posOffset>
+              <wp:posOffset>74930</wp:posOffset>
             </wp:positionV>
-            <wp:extent cx="1470025" cy="2019300"/>
-            <wp:effectExtent l="0" t="0" r="0" b="0"/>
+            <wp:extent cx="1405255" cy="1930400"/>
+            <wp:effectExtent l="0" t="0" r="4445" b="0"/>
             <wp:wrapThrough wrapText="bothSides">
               <wp:wrapPolygon edited="0">
                 <wp:start x="0" y="0"/>
-                <wp:lineTo x="0" y="21396"/>
-                <wp:lineTo x="21273" y="21396"/>
-                <wp:lineTo x="21273" y="0"/>
+                <wp:lineTo x="0" y="21316"/>
+                <wp:lineTo x="21376" y="21316"/>
+                <wp:lineTo x="21376" y="0"/>
                 <wp:lineTo x="0" y="0"/>
               </wp:wrapPolygon>
             </wp:wrapThrough>
@@ -2479,7 +2379,7 @@
                   <pic:spPr bwMode="auto">
                     <a:xfrm>
                       <a:off x="0" y="0"/>
-                      <a:ext cx="1470025" cy="2019300"/>
+                      <a:ext cx="1405255" cy="1930400"/>
                     </a:xfrm>
                     <a:prstGeom prst="rect">
                       <a:avLst/>
@@ -2771,6 +2671,17 @@
         <w:spacing w:after="0" w:line="360" w:lineRule="auto"/>
         <w:rPr>
           <w:rFonts w:ascii="Arial" w:eastAsia="Times New Roman" w:hAnsi="Arial" w:cs="Arial"/>
+          <w:color w:val="000000"/>
+          <w:sz w:val="24"/>
+          <w:szCs w:val="24"/>
+        </w:rPr>
+      </w:pPr>
+    </w:p>
+    <w:p>
+      <w:pPr>
+        <w:spacing w:after="0" w:line="360" w:lineRule="auto"/>
+        <w:rPr>
+          <w:rFonts w:ascii="Arial" w:eastAsia="Times New Roman" w:hAnsi="Arial" w:cs="Arial"/>
           <w:b/>
           <w:bCs/>
           <w:color w:val="000000"/>
@@ -2801,24 +2712,15 @@
     </w:p>
     <w:p>
       <w:pPr>
-        <w:spacing w:after="0" w:line="360" w:lineRule="auto"/>
-        <w:rPr>
-          <w:rFonts w:ascii="Arial" w:eastAsia="Times New Roman" w:hAnsi="Arial" w:cs="Arial"/>
-          <w:color w:val="000000"/>
-          <w:sz w:val="24"/>
-          <w:szCs w:val="24"/>
-        </w:rPr>
-      </w:pPr>
-    </w:p>
-    <w:p>
-      <w:pPr>
-        <w:rPr>
-          <w:rFonts w:ascii="Arial" w:eastAsia="Times New Roman" w:hAnsi="Arial" w:cs="Arial"/>
-          <w:color w:val="000000"/>
-          <w:sz w:val="24"/>
-          <w:szCs w:val="24"/>
-        </w:rPr>
-      </w:pPr>
+        <w:rPr>
+          <w:rFonts w:ascii="Arial" w:eastAsia="Times New Roman" w:hAnsi="Arial" w:cs="Arial"/>
+          <w:color w:val="000000"/>
+          <w:sz w:val="24"/>
+          <w:szCs w:val="24"/>
+        </w:rPr>
+      </w:pPr>
+      <w:bookmarkStart w:id="0" w:name="_GoBack"/>
+      <w:bookmarkEnd w:id="0"/>
       <w:r>
         <w:rPr>
           <w:rFonts w:ascii="Arial" w:eastAsia="Times New Roman" w:hAnsi="Arial" w:cs="Arial"/>
@@ -2829,6 +2731,7 @@
           <w:szCs w:val="24"/>
           <w:u w:val="single"/>
         </w:rPr>
+        <w:lastRenderedPageBreak/>
         <w:t>Results and outputs</w:t>
       </w:r>
       <w:r>
@@ -3048,8 +2951,6 @@
         </w:rPr>
         <w:t>“</w:t>
       </w:r>
-      <w:bookmarkStart w:id="0" w:name="_GoBack"/>
-      <w:bookmarkEnd w:id="0"/>
       <w:proofErr w:type="spellStart"/>
       <w:r>
         <w:rPr>

</xml_diff>